<commit_message>
Added time order function & updated manual
</commit_message>
<xml_diff>
--- a/Help_Files/Manual v2.18.0.docx
+++ b/Help_Files/Manual v2.18.0.docx
@@ -1904,13 +1904,22 @@
         <w:t>3</w:t>
       </w:r>
       <w:r>
-        <w:t>5</w:t>
-      </w:r>
-    </w:p>
-    <w:p>
-      <w:r>
-        <w:tab/>
-        <w:t>5.12  Timetable conflict analysis</w:t>
+        <w:t>6</w:t>
+      </w:r>
+      <w:bookmarkStart w:id="0" w:name="_GoBack"/>
+      <w:bookmarkEnd w:id="0"/>
+    </w:p>
+    <w:p>
+      <w:r>
+        <w:tab/>
+      </w:r>
+      <w:proofErr w:type="gramStart"/>
+      <w:r>
+        <w:t>5.12  Timetable</w:t>
+      </w:r>
+      <w:proofErr w:type="gramEnd"/>
+      <w:r>
+        <w:t xml:space="preserve"> conflict analysis</w:t>
       </w:r>
       <w:r>
         <w:tab/>
@@ -8675,8 +8684,6 @@
       <w:r>
         <w:t xml:space="preserve"> and level crossings</w:t>
       </w:r>
-      <w:bookmarkStart w:id="0" w:name="_GoBack"/>
-      <w:bookmarkEnd w:id="0"/>
       <w:r>
         <w:t>.  Note that track cannot be placed on top of a non-station named location, the track must be placed first</w:t>
       </w:r>
@@ -24394,6 +24401,12 @@
     <w:p/>
     <w:p>
       <w:r>
+        <w:t>Services can also be listed in chronological (time) order of train starting time using the 'Time Order' button.  This works similarly to alphabetical order in terms of saving entries and warnings during use.</w:t>
+      </w:r>
+    </w:p>
+    <w:p>
+      <w:r>
+        <w:lastRenderedPageBreak/>
         <w:t xml:space="preserve">It is not necessary to load a </w:t>
       </w:r>
       <w:r>
@@ -24418,358 +24431,362 @@
         <w:t xml:space="preserve">.  </w:t>
       </w:r>
       <w:r>
-        <w:t xml:space="preserve">All timetables are validated prior to loading for operational use but for new or changed timetables it is better to check </w:t>
-      </w:r>
-      <w:r>
+        <w:t xml:space="preserve">All timetables are validated prior to loading for operational use but for new or changed timetables it is better to check validity with the editor open so that changes </w:t>
+      </w:r>
+      <w:r>
+        <w:t>may</w:t>
+      </w:r>
+      <w:r>
+        <w:t xml:space="preserve"> be made if necessary.  </w:t>
+      </w:r>
+      <w:r>
+        <w:t xml:space="preserve">In order to use </w:t>
+      </w:r>
+      <w:r>
+        <w:t>the</w:t>
+      </w:r>
+      <w:r>
+        <w:t xml:space="preserve"> list of railway locations from the timetable </w:t>
+      </w:r>
+      <w:r>
+        <w:t xml:space="preserve">editor </w:t>
+      </w:r>
+      <w:r>
+        <w:t xml:space="preserve">drop-down box it is necessary to have </w:t>
+      </w:r>
+      <w:r>
+        <w:t>a railway loaded, but this may be in the form of either</w:t>
+      </w:r>
+      <w:r>
+        <w:t xml:space="preserve"> a '.rly' file or a '.dev' file, though only a .rly file will permit validation.</w:t>
+      </w:r>
+      <w:r>
+        <w:t xml:space="preserve">  </w:t>
+      </w:r>
+      <w:r>
+        <w:t xml:space="preserve">Note that </w:t>
+      </w:r>
+      <w:r>
+        <w:t>l</w:t>
+      </w:r>
+      <w:r>
+        <w:t xml:space="preserve">oading a timetable for operational use and </w:t>
+      </w:r>
+      <w:r>
+        <w:t xml:space="preserve">for </w:t>
+      </w:r>
+      <w:r>
+        <w:t xml:space="preserve">editing are different </w:t>
+      </w:r>
+      <w:r>
+        <w:t>activities</w:t>
+      </w:r>
+      <w:r>
+        <w:t xml:space="preserve">, </w:t>
+      </w:r>
+      <w:r>
+        <w:t>a timetable still has to be loaded in order to operate the railway after it has been edited and validated.</w:t>
+      </w:r>
+      <w:r>
+        <w:t xml:space="preserve">  </w:t>
+      </w:r>
+      <w:r>
+        <w:t xml:space="preserve">Note </w:t>
+      </w:r>
+      <w:r>
+        <w:t xml:space="preserve">also </w:t>
+      </w:r>
+      <w:r>
+        <w:t>that continuation names are for location identification when trains enter and exit the railway, they are not stopping locations.  For this reason continuation names must not be used in the timetable, the validation check will raise an error if they are.  Also for this reason the location name drop-down box in the timetable editor excludes continuation names.</w:t>
+      </w:r>
+    </w:p>
+    <w:p>
+      <w:pPr>
+        <w:rPr>
+          <w:b/>
+        </w:rPr>
+      </w:pPr>
+    </w:p>
+    <w:p>
+      <w:pPr>
+        <w:rPr>
+          <w:b/>
+        </w:rPr>
+      </w:pPr>
+      <w:r>
+        <w:rPr>
+          <w:b/>
+        </w:rPr>
+        <w:t>5.9</w:t>
+      </w:r>
+      <w:r>
+        <w:rPr>
+          <w:b/>
+        </w:rPr>
+        <w:tab/>
+      </w:r>
+      <w:r>
+        <w:rPr>
+          <w:b/>
+        </w:rPr>
+        <w:t xml:space="preserve">Non-timetabled </w:t>
+      </w:r>
+      <w:r>
+        <w:rPr>
+          <w:b/>
+        </w:rPr>
+        <w:t>services</w:t>
+      </w:r>
+    </w:p>
+    <w:p>
+      <w:pPr>
+        <w:rPr>
+          <w:b/>
+        </w:rPr>
+      </w:pPr>
+    </w:p>
+    <w:p>
+      <w:r>
+        <w:t xml:space="preserve">Non-timetabled services </w:t>
+      </w:r>
+      <w:r>
+        <w:t>may</w:t>
+      </w:r>
+      <w:r>
+        <w:t xml:space="preserve"> be set up to use manual (</w:t>
+      </w:r>
+      <w:proofErr w:type="spellStart"/>
+      <w:r>
+        <w:t>i.e.signaller</w:t>
+      </w:r>
+      <w:proofErr w:type="spellEnd"/>
+      <w:r>
+        <w:t>) control only.  Here all control is manual</w:t>
+      </w:r>
+      <w:r>
+        <w:t xml:space="preserve"> but a timetable is still needed to allow new trains (or trams</w:t>
+      </w:r>
+      <w:r>
+        <w:t xml:space="preserve"> - signaller control is often more appropriate for trams</w:t>
+      </w:r>
+      <w:r>
+        <w:t>) to be created and to set data such as powers and maximum running speeds.  These entries</w:t>
+      </w:r>
+      <w:r>
+        <w:t xml:space="preserve"> have start events </w:t>
+      </w:r>
+      <w:r>
+        <w:t xml:space="preserve">of the form - </w:t>
+      </w:r>
+      <w:r>
+        <w:rPr>
+          <w:rFonts w:ascii="Arial" w:hAnsi="Arial"/>
+          <w:color w:val="0000FF"/>
+          <w:sz w:val="20"/>
+        </w:rPr>
+        <w:t>Snt;146-12 147-12;S</w:t>
+      </w:r>
+      <w:r>
+        <w:rPr>
+          <w:color w:val="0000FF"/>
+        </w:rPr>
+        <w:t xml:space="preserve"> </w:t>
+      </w:r>
+      <w:r>
+        <w:t xml:space="preserve">- where the final 'S' indicates that it is started under </w:t>
+      </w:r>
+      <w:r>
+        <w:t>signaller control</w:t>
+      </w:r>
+      <w:r>
+        <w:t xml:space="preserve">.  For these services it is useful to use the description to </w:t>
+      </w:r>
+      <w:r>
+        <w:t>indicate the route</w:t>
+      </w:r>
+      <w:r>
+        <w:t>, so that this shows in the floating window during operation and so helps in applying correct control.</w:t>
+      </w:r>
+    </w:p>
+    <w:p/>
+    <w:p>
+      <w:r>
+        <w:t xml:space="preserve">Trains or trams operated under </w:t>
+      </w:r>
+      <w:r>
+        <w:t>signaller control</w:t>
+      </w:r>
+      <w:r>
+        <w:t xml:space="preserve"> need skill to stop at required positions because there is no automatic location stopping as there is under timetable control.  A train (tram) being stopped by a signaller command brakes at up to </w:t>
+      </w:r>
+      <w:r>
+        <w:t>three quarters of</w:t>
+      </w:r>
+      <w:r>
+        <w:t xml:space="preserve"> its maximum braking effort (this </w:t>
+      </w:r>
+      <w:r>
+        <w:t>may</w:t>
+      </w:r>
+      <w:r>
+        <w:t xml:space="preserve"> be considerably less if there is a long element in front), and it takes effect when it reaches the end of the next full element.  It </w:t>
+      </w:r>
+      <w:r>
+        <w:t xml:space="preserve">will </w:t>
+      </w:r>
+      <w:r>
+        <w:t xml:space="preserve">always stop at a full element, so </w:t>
+      </w:r>
+      <w:r>
+        <w:t xml:space="preserve">there is a need to </w:t>
+      </w:r>
+      <w:r>
+        <w:t>be aware of element lengths, speed (the higher the speed the more difficult the judgement)</w:t>
+      </w:r>
+      <w:r>
+        <w:t>,</w:t>
+      </w:r>
+      <w:r>
+        <w:t xml:space="preserve"> and position when the 'stop' command is given.  For regular stopping under </w:t>
+      </w:r>
+      <w:r>
+        <w:t>signaller control</w:t>
+      </w:r>
+      <w:r>
+        <w:t xml:space="preserve"> - as may be required for tram operation - it is suggested to experiment then mark the brake application positions using text</w:t>
+      </w:r>
+      <w:r>
+        <w:t xml:space="preserve"> markers</w:t>
+      </w:r>
+      <w:r>
+        <w:t>.</w:t>
+      </w:r>
+    </w:p>
+    <w:p/>
+    <w:p>
+      <w:pPr>
+        <w:rPr>
+          <w:b/>
+        </w:rPr>
+      </w:pPr>
+      <w:r>
+        <w:rPr>
+          <w:b/>
+        </w:rPr>
+        <w:t>5.10</w:t>
+      </w:r>
+      <w:r>
+        <w:rPr>
+          <w:b/>
+        </w:rPr>
+        <w:tab/>
+      </w:r>
+      <w:r>
+        <w:rPr>
+          <w:b/>
+        </w:rPr>
+        <w:t xml:space="preserve">Formatted </w:t>
+      </w:r>
+      <w:r>
+        <w:rPr>
+          <w:b/>
+        </w:rPr>
+        <w:t>timetables</w:t>
+      </w:r>
+    </w:p>
+    <w:p/>
+    <w:p>
+      <w:r>
+        <w:t xml:space="preserve">When a timetable has been saved and validated (the appropriate railway </w:t>
+      </w:r>
+      <w:r>
+        <w:t xml:space="preserve">.rly file </w:t>
+      </w:r>
+      <w:r>
+        <w:t xml:space="preserve">has to be loaded in order to validate it), it </w:t>
+      </w:r>
+      <w:r>
+        <w:t>may</w:t>
+      </w:r>
+      <w:r>
+        <w:t xml:space="preserve"> be exported.</w:t>
+      </w:r>
+      <w:r>
+        <w:t xml:space="preserve">  Exported timetables help in ope</w:t>
+      </w:r>
+      <w:r>
+        <w:t xml:space="preserve">rating the trains </w:t>
+      </w:r>
+      <w:r>
+        <w:t xml:space="preserve">and are located in the </w:t>
+      </w:r>
+      <w:r>
+        <w:t>'Formatted timetables' folder.  The</w:t>
+      </w:r>
+      <w:r>
+        <w:t>y</w:t>
+      </w:r>
+      <w:r>
+        <w:t xml:space="preserve"> </w:t>
+      </w:r>
+      <w:r>
+        <w:t>may</w:t>
+      </w:r>
+      <w:r>
+        <w:t xml:space="preserve"> be exported from within the </w:t>
+      </w:r>
+      <w:r>
+        <w:t xml:space="preserve">timetable editor by left clicking the appropriate button, </w:t>
+      </w:r>
+      <w:r>
+        <w:t>or</w:t>
+      </w:r>
+      <w:r>
+        <w:t>, when loaded for operation,</w:t>
+      </w:r>
+      <w:r>
+        <w:t xml:space="preserve"> from menu items 'File' and 'Export timetable'.  Timetables are created in two forms (a) traditional timetable format in spreadsheet form ('.csv' - comma-separated variable files), readable and </w:t>
+      </w:r>
+      <w:proofErr w:type="spellStart"/>
+      <w:r>
+        <w:t>reformattable</w:t>
+      </w:r>
+      <w:proofErr w:type="spellEnd"/>
+      <w:r>
+        <w:t xml:space="preserve"> by Microsoft Excel or any spreadsheet program, and (b) chronological order in plain text ('.txt' files), readable by any word processor or </w:t>
+      </w:r>
+      <w:r>
+        <w:t xml:space="preserve">text </w:t>
+      </w:r>
+      <w:r>
+        <w:t xml:space="preserve">editor.  The chronological timetable in particular should be useful in planning operations in a proper sequence, and should match the </w:t>
+      </w:r>
+      <w:r>
+        <w:t>performance</w:t>
+      </w:r>
+      <w:r>
+        <w:t xml:space="preserve"> log quite closely if the railway is operated efficiently and without delays.  Note that these timetables are likely to be quite big if there are many repeating services, so be aware that a lot of paper will be required if they are printed as a whole files.</w:t>
+      </w:r>
+    </w:p>
+    <w:p/>
+    <w:p>
+      <w:pPr>
+        <w:rPr>
+          <w:b/>
+        </w:rPr>
+      </w:pPr>
+    </w:p>
+    <w:p>
+      <w:pPr>
+        <w:rPr>
+          <w:b/>
+        </w:rPr>
+      </w:pPr>
+      <w:r>
+        <w:rPr>
+          <w:b/>
+        </w:rPr>
         <w:lastRenderedPageBreak/>
-        <w:t xml:space="preserve">validity with the editor open so that changes </w:t>
-      </w:r>
-      <w:r>
-        <w:t>may</w:t>
-      </w:r>
-      <w:r>
-        <w:t xml:space="preserve"> be made if necessary.  </w:t>
-      </w:r>
-      <w:r>
-        <w:t xml:space="preserve">In order to use </w:t>
-      </w:r>
-      <w:r>
-        <w:t>the</w:t>
-      </w:r>
-      <w:r>
-        <w:t xml:space="preserve"> list of railway locations from the timetable </w:t>
-      </w:r>
-      <w:r>
-        <w:t xml:space="preserve">editor </w:t>
-      </w:r>
-      <w:r>
-        <w:t xml:space="preserve">drop-down box it is necessary to have </w:t>
-      </w:r>
-      <w:r>
-        <w:t>a railway loaded, but this may be in the form of either</w:t>
-      </w:r>
-      <w:r>
-        <w:t xml:space="preserve"> a '.rly' file or a '.dev' file, though only a .rly file will permit validation.</w:t>
-      </w:r>
-      <w:r>
-        <w:t xml:space="preserve">  </w:t>
-      </w:r>
-      <w:r>
-        <w:t xml:space="preserve">Note that </w:t>
-      </w:r>
-      <w:r>
-        <w:t>l</w:t>
-      </w:r>
-      <w:r>
-        <w:t xml:space="preserve">oading a timetable for operational use and </w:t>
-      </w:r>
-      <w:r>
-        <w:t xml:space="preserve">for </w:t>
-      </w:r>
-      <w:r>
-        <w:t xml:space="preserve">editing are different </w:t>
-      </w:r>
-      <w:r>
-        <w:t>activities</w:t>
-      </w:r>
-      <w:r>
-        <w:t xml:space="preserve">, </w:t>
-      </w:r>
-      <w:r>
-        <w:t>a timetable still has to be loaded in order to operate the railway after it has been edited and validated.</w:t>
-      </w:r>
-      <w:r>
-        <w:t xml:space="preserve">  </w:t>
-      </w:r>
-      <w:r>
-        <w:t xml:space="preserve">Note </w:t>
-      </w:r>
-      <w:r>
-        <w:t xml:space="preserve">also </w:t>
-      </w:r>
-      <w:r>
-        <w:t>that continuation names are for location identification when trains enter and exit the railway, they are not stopping locations.  For this reason continuation names must not be used in the timetable, the validation check will raise an error if they are.  Also for this reason the location name drop-down box in the timetable editor excludes continuation names.</w:t>
-      </w:r>
-    </w:p>
-    <w:p>
-      <w:pPr>
-        <w:rPr>
-          <w:b/>
-        </w:rPr>
-      </w:pPr>
-    </w:p>
-    <w:p>
-      <w:pPr>
-        <w:rPr>
-          <w:b/>
-        </w:rPr>
-      </w:pPr>
-      <w:r>
-        <w:rPr>
-          <w:b/>
-        </w:rPr>
-        <w:t>5.9</w:t>
-      </w:r>
-      <w:r>
-        <w:rPr>
-          <w:b/>
-        </w:rPr>
-        <w:tab/>
-      </w:r>
-      <w:r>
-        <w:rPr>
-          <w:b/>
-        </w:rPr>
-        <w:t xml:space="preserve">Non-timetabled </w:t>
-      </w:r>
-      <w:r>
-        <w:rPr>
-          <w:b/>
-        </w:rPr>
-        <w:t>services</w:t>
-      </w:r>
-    </w:p>
-    <w:p>
-      <w:pPr>
-        <w:rPr>
-          <w:b/>
-        </w:rPr>
-      </w:pPr>
-    </w:p>
-    <w:p>
-      <w:r>
-        <w:t xml:space="preserve">Non-timetabled services </w:t>
-      </w:r>
-      <w:r>
-        <w:t>may</w:t>
-      </w:r>
-      <w:r>
-        <w:t xml:space="preserve"> be set up to use manual (</w:t>
-      </w:r>
-      <w:proofErr w:type="spellStart"/>
-      <w:r>
-        <w:t>i.e.signaller</w:t>
-      </w:r>
-      <w:proofErr w:type="spellEnd"/>
-      <w:r>
-        <w:t>) control only.  Here all control is manual</w:t>
-      </w:r>
-      <w:r>
-        <w:t xml:space="preserve"> but a timetable is still needed to allow new trains (or trams</w:t>
-      </w:r>
-      <w:r>
-        <w:t xml:space="preserve"> - signaller control is often more appropriate for trams</w:t>
-      </w:r>
-      <w:r>
-        <w:t>) to be created and to set data such as powers and maximum running speeds.  These entries</w:t>
-      </w:r>
-      <w:r>
-        <w:t xml:space="preserve"> have start events </w:t>
-      </w:r>
-      <w:r>
-        <w:t xml:space="preserve">of the form - </w:t>
-      </w:r>
-      <w:r>
-        <w:rPr>
-          <w:rFonts w:ascii="Arial" w:hAnsi="Arial"/>
-          <w:color w:val="0000FF"/>
-          <w:sz w:val="20"/>
-        </w:rPr>
-        <w:t>Snt;146-12 147-12;S</w:t>
-      </w:r>
-      <w:r>
-        <w:rPr>
-          <w:color w:val="0000FF"/>
-        </w:rPr>
-        <w:t xml:space="preserve"> </w:t>
-      </w:r>
-      <w:r>
-        <w:t xml:space="preserve">- where the final 'S' indicates that it is started under </w:t>
-      </w:r>
-      <w:r>
-        <w:t>signaller control</w:t>
-      </w:r>
-      <w:r>
-        <w:t xml:space="preserve">.  For these services it is useful to use the description to </w:t>
-      </w:r>
-      <w:r>
-        <w:t>indicate the route</w:t>
-      </w:r>
-      <w:r>
-        <w:t>, so that this shows in the floating window during operation and so helps in applying correct control.</w:t>
-      </w:r>
-    </w:p>
-    <w:p/>
-    <w:p>
-      <w:r>
-        <w:t xml:space="preserve">Trains or trams operated under </w:t>
-      </w:r>
-      <w:r>
-        <w:t>signaller control</w:t>
-      </w:r>
-      <w:r>
-        <w:t xml:space="preserve"> need skill to stop at required positions because there is no automatic location stopping as there is under timetable control.  A train (tram) being stopped by a signaller command brakes at up to </w:t>
-      </w:r>
-      <w:r>
-        <w:t>three quarters of</w:t>
-      </w:r>
-      <w:r>
-        <w:t xml:space="preserve"> its maximum braking effort (this </w:t>
-      </w:r>
-      <w:r>
-        <w:t>may</w:t>
-      </w:r>
-      <w:r>
-        <w:t xml:space="preserve"> be considerably less if there is a long element in front), and it takes effect when it reaches the end of the next full element.  It </w:t>
-      </w:r>
-      <w:r>
-        <w:t xml:space="preserve">will </w:t>
-      </w:r>
-      <w:r>
-        <w:t xml:space="preserve">always stop at a full element, so </w:t>
-      </w:r>
-      <w:r>
-        <w:t xml:space="preserve">there is a need to </w:t>
-      </w:r>
-      <w:r>
-        <w:t>be aware of element lengths, speed (the higher the speed the more difficult the judgement)</w:t>
-      </w:r>
-      <w:r>
-        <w:t>,</w:t>
-      </w:r>
-      <w:r>
-        <w:t xml:space="preserve"> and position when the 'stop' command is given.  For regular stopping under </w:t>
-      </w:r>
-      <w:r>
-        <w:t>signaller control</w:t>
-      </w:r>
-      <w:r>
-        <w:t xml:space="preserve"> - as may be required for tram operation - it is suggested to experiment then mark the brake application positions using text</w:t>
-      </w:r>
-      <w:r>
-        <w:t xml:space="preserve"> markers</w:t>
-      </w:r>
-      <w:r>
-        <w:t>.</w:t>
-      </w:r>
-    </w:p>
-    <w:p/>
-    <w:p>
-      <w:pPr>
-        <w:rPr>
-          <w:b/>
-        </w:rPr>
-      </w:pPr>
-      <w:r>
-        <w:rPr>
-          <w:b/>
-        </w:rPr>
-        <w:t>5.10</w:t>
-      </w:r>
-      <w:r>
-        <w:rPr>
-          <w:b/>
-        </w:rPr>
-        <w:tab/>
-      </w:r>
-      <w:r>
-        <w:rPr>
-          <w:b/>
-        </w:rPr>
-        <w:t xml:space="preserve">Formatted </w:t>
-      </w:r>
-      <w:r>
-        <w:rPr>
-          <w:b/>
-        </w:rPr>
-        <w:t>timetables</w:t>
-      </w:r>
-    </w:p>
-    <w:p/>
-    <w:p>
-      <w:r>
-        <w:t xml:space="preserve">When a timetable has been saved and validated (the appropriate railway </w:t>
-      </w:r>
-      <w:r>
-        <w:t xml:space="preserve">.rly file </w:t>
-      </w:r>
-      <w:r>
-        <w:t xml:space="preserve">has to be loaded in order to validate it), it </w:t>
-      </w:r>
-      <w:r>
-        <w:t>may</w:t>
-      </w:r>
-      <w:r>
-        <w:t xml:space="preserve"> be exported.</w:t>
-      </w:r>
-      <w:r>
-        <w:t xml:space="preserve">  Exported timetables help in ope</w:t>
-      </w:r>
-      <w:r>
-        <w:t xml:space="preserve">rating the trains </w:t>
-      </w:r>
-      <w:r>
-        <w:t xml:space="preserve">and are located in the </w:t>
-      </w:r>
-      <w:r>
-        <w:t>'Formatted timetables' folder.  The</w:t>
-      </w:r>
-      <w:r>
-        <w:t>y</w:t>
-      </w:r>
-      <w:r>
-        <w:t xml:space="preserve"> </w:t>
-      </w:r>
-      <w:r>
-        <w:t>may</w:t>
-      </w:r>
-      <w:r>
-        <w:t xml:space="preserve"> be exported from within the </w:t>
-      </w:r>
-      <w:r>
-        <w:t xml:space="preserve">timetable editor by left clicking the appropriate button, </w:t>
-      </w:r>
-      <w:r>
-        <w:t>or</w:t>
-      </w:r>
-      <w:r>
-        <w:t>, when loaded for operation,</w:t>
-      </w:r>
-      <w:r>
-        <w:t xml:space="preserve"> from menu items 'File' and 'Export timetable'.  Timetables are created in two forms (a) traditional timetable format in spreadsheet form ('.csv' - comma-separated variable files), readable and </w:t>
-      </w:r>
-      <w:proofErr w:type="spellStart"/>
-      <w:r>
-        <w:t>reformattable</w:t>
-      </w:r>
-      <w:proofErr w:type="spellEnd"/>
-      <w:r>
-        <w:t xml:space="preserve"> by Microsoft Excel or any spreadsheet program, and (b) chronological order in plain text ('.txt' files), readable by any word processor or </w:t>
-      </w:r>
-      <w:r>
-        <w:t xml:space="preserve">text </w:t>
-      </w:r>
-      <w:r>
-        <w:t xml:space="preserve">editor.  The chronological timetable in particular should be useful in planning operations in a proper sequence, and should match the </w:t>
-      </w:r>
-      <w:r>
-        <w:t>performance</w:t>
-      </w:r>
-      <w:r>
-        <w:t xml:space="preserve"> log quite closely if the railway is operated efficiently and without delays.  Note that these timetables are likely to be quite big if there are many repeating services, so be aware that a lot of paper will be required if they are printed as a whole files.</w:t>
-      </w:r>
-    </w:p>
-    <w:p/>
-    <w:p>
-      <w:pPr>
-        <w:rPr>
-          <w:b/>
-        </w:rPr>
-      </w:pPr>
-      <w:r>
-        <w:rPr>
-          <w:b/>
-        </w:rPr>
         <w:t>5.11</w:t>
       </w:r>
       <w:r>
@@ -25427,6 +25444,7 @@
         <w:t xml:space="preserve">Operating the services to check for </w:t>
       </w:r>
       <w:r>
+        <w:lastRenderedPageBreak/>
         <w:t xml:space="preserve">these sorts of </w:t>
       </w:r>
       <w:r>
@@ -25454,463 +25472,462 @@
     <w:p/>
     <w:p>
       <w:r>
+        <w:t xml:space="preserve">To help highlight </w:t>
+      </w:r>
+      <w:r>
+        <w:t>these situation</w:t>
+      </w:r>
+      <w:r>
+        <w:t>s</w:t>
+      </w:r>
+      <w:r>
+        <w:t xml:space="preserve"> the timetable editor includes a</w:t>
+      </w:r>
+      <w:r>
+        <w:t>n analysis facility, accessed</w:t>
+      </w:r>
+      <w:r>
+        <w:t xml:space="preserve"> </w:t>
+      </w:r>
+      <w:r>
+        <w:t xml:space="preserve">by clicking the </w:t>
+      </w:r>
+      <w:r>
+        <w:t>'Conflict Analysis' button</w:t>
+      </w:r>
+      <w:r>
+        <w:t xml:space="preserve"> at the top </w:t>
+      </w:r>
+      <w:r>
+        <w:t xml:space="preserve">of the editor </w:t>
+      </w:r>
+      <w:r>
+        <w:t>next to the 'Timetable start time' box.</w:t>
+      </w:r>
+      <w:r>
+        <w:t xml:space="preserve">  This is available when a railway </w:t>
+      </w:r>
+      <w:r>
+        <w:t>ha</w:t>
+      </w:r>
+      <w:r>
+        <w:t xml:space="preserve">s </w:t>
+      </w:r>
+      <w:r>
+        <w:t xml:space="preserve">been </w:t>
+      </w:r>
+      <w:r>
+        <w:t>loaded</w:t>
+      </w:r>
+      <w:r>
+        <w:t xml:space="preserve"> and</w:t>
+      </w:r>
+      <w:r>
+        <w:t xml:space="preserve"> its timetable opened in the editor and validated.</w:t>
+      </w:r>
+    </w:p>
+    <w:p/>
+    <w:p>
+      <w:r>
+        <w:t xml:space="preserve">Analyses are provided only for timetabled trains.  </w:t>
+      </w:r>
+      <w:r>
+        <w:t>No analysis is possible for t</w:t>
+      </w:r>
+      <w:r>
+        <w:t>rains that start under signaller control.</w:t>
+      </w:r>
+    </w:p>
+    <w:p/>
+    <w:p>
+      <w:r>
+        <w:t>Clicking th</w:t>
+      </w:r>
+      <w:r>
+        <w:t>e</w:t>
+      </w:r>
+      <w:r>
+        <w:t xml:space="preserve"> button opens a new panel with options to analyse arrivals, departures, trains at locations</w:t>
+      </w:r>
+      <w:r>
+        <w:t xml:space="preserve"> and </w:t>
+      </w:r>
+      <w:r>
+        <w:t>directions</w:t>
+      </w:r>
+      <w:r>
+        <w:t>.  Arrivals and departures each include a box to specify the</w:t>
+      </w:r>
+      <w:r>
+        <w:t xml:space="preserve"> number of minutes within which </w:t>
+      </w:r>
+      <w:r>
+        <w:t>scheduled arrivals or departures will be listed.</w:t>
+      </w:r>
+      <w:r>
+        <w:t xml:space="preserve">  </w:t>
+      </w:r>
+      <w:r>
+        <w:t xml:space="preserve">The arrival analysis lists events when two or more services are scheduled to arrive at </w:t>
+      </w:r>
+      <w:r>
+        <w:t xml:space="preserve">or pass </w:t>
+      </w:r>
+      <w:r>
+        <w:t>a location within the number of minutes specified</w:t>
+      </w:r>
+      <w:r>
+        <w:t xml:space="preserve"> (0 minutes represents simultaneous arrival)</w:t>
+      </w:r>
+      <w:r>
+        <w:t>.  In each case relevant locations are listed in alphabetical order with the number of platforms at the location and the number of trains arriving</w:t>
+      </w:r>
+      <w:r>
+        <w:t xml:space="preserve"> or passing</w:t>
+      </w:r>
+      <w:r>
+        <w:t xml:space="preserve">, followed by the services involved </w:t>
+      </w:r>
+      <w:r>
+        <w:t>with</w:t>
+      </w:r>
+      <w:r>
+        <w:t xml:space="preserve"> </w:t>
+      </w:r>
+      <w:r>
+        <w:t xml:space="preserve">a </w:t>
+      </w:r>
+      <w:r>
+        <w:t>repeat number if appropriate, the time that the service is due to arrive</w:t>
+      </w:r>
+      <w:r>
+        <w:t xml:space="preserve"> or pass</w:t>
+      </w:r>
+      <w:r>
+        <w:t>, and an approach code - explained later</w:t>
+      </w:r>
+      <w:r>
+        <w:t>.</w:t>
+      </w:r>
+      <w:r>
+        <w:t xml:space="preserve">  Departure analysis is similar.  </w:t>
+      </w:r>
+      <w:r>
+        <w:t>The service repeat number together with the first service reference (</w:t>
+      </w:r>
+      <w:proofErr w:type="spellStart"/>
+      <w:r>
+        <w:t>headcode</w:t>
+      </w:r>
+      <w:proofErr w:type="spellEnd"/>
+      <w:r>
+        <w:t xml:space="preserve"> + prefix if present) is given for ease of comparison with the entry in the timetable editor.  </w:t>
+      </w:r>
+      <w:r>
+        <w:t xml:space="preserve">For </w:t>
+      </w:r>
+      <w:r>
+        <w:t xml:space="preserve">two or more </w:t>
+      </w:r>
+      <w:r>
+        <w:t xml:space="preserve">trains at </w:t>
+      </w:r>
+      <w:r>
+        <w:t>a location</w:t>
+      </w:r>
+      <w:r>
+        <w:t xml:space="preserve"> the relevant services are listed together with the time at which they are </w:t>
+      </w:r>
+      <w:r>
+        <w:t>there</w:t>
+      </w:r>
+      <w:r>
+        <w:t xml:space="preserve"> at the same time.</w:t>
+      </w:r>
+      <w:r>
+        <w:t xml:space="preserve">  Direction analysis examines train facing directions on creation and missing or </w:t>
+      </w:r>
+      <w:r>
+        <w:t>questionable</w:t>
+      </w:r>
+      <w:r>
+        <w:t xml:space="preserve"> changes of direction during operation.</w:t>
+      </w:r>
+    </w:p>
+    <w:p/>
+    <w:p>
+      <w:r>
+        <w:t>The analyses are written to a file that is saved in the 'Formatted timetables' folder.  It is in comma separated variable (.csv) form</w:t>
+      </w:r>
+      <w:r>
+        <w:t>at</w:t>
+      </w:r>
+      <w:r>
+        <w:t xml:space="preserve"> so that it can be opened using a spreadsheet program such as Microsoft's Excel.  If used with Excel an oddity </w:t>
+      </w:r>
+      <w:r>
+        <w:t xml:space="preserve">to be aware of </w:t>
+      </w:r>
+      <w:r>
+        <w:t xml:space="preserve">is that any service of the form </w:t>
+      </w:r>
+      <w:proofErr w:type="spellStart"/>
+      <w:r>
+        <w:t>nEnn</w:t>
+      </w:r>
+      <w:proofErr w:type="spellEnd"/>
+      <w:r>
+        <w:t xml:space="preserve"> </w:t>
+      </w:r>
+      <w:r>
+        <w:t>where 'n' represents a digit, e.</w:t>
+      </w:r>
+      <w:r>
+        <w:t>g</w:t>
+      </w:r>
+      <w:r>
+        <w:t>.</w:t>
+      </w:r>
+      <w:r>
+        <w:t xml:space="preserve"> 4E23, will be listed as </w:t>
+      </w:r>
+      <w:r>
+        <w:t xml:space="preserve">4.00E+23 because Excel </w:t>
+      </w:r>
+      <w:r>
+        <w:t>interprets</w:t>
+      </w:r>
+      <w:r>
+        <w:t xml:space="preserve"> it as a number in scientific notation.  </w:t>
+      </w:r>
+      <w:r>
+        <w:t>The same happens if it is entered in quotes or the cell is formatted as text.  Excel seems to insist that regardless of any cell format anything that looks like a number is a number!  The only way to make it display correctly seems to be to add a single inverted comma ( ' ) before the entry, after which it displays as it should with a small green triangle that warns of the presence of this inverted comma.  However once aware of this effect it is relatively easy to interpret the display as the appropriate service</w:t>
+      </w:r>
+      <w:r>
+        <w:t xml:space="preserve"> without </w:t>
+      </w:r>
+      <w:r>
+        <w:t xml:space="preserve">making </w:t>
+      </w:r>
+      <w:r>
+        <w:t>any change</w:t>
+      </w:r>
+      <w:r>
+        <w:t>.</w:t>
+      </w:r>
+    </w:p>
+    <w:p/>
+    <w:p>
+      <w:r>
+        <w:t>Approach codes normally relate to the direction from which a train approaches a location, and, for departures, exit codes normally relate to the direction</w:t>
+      </w:r>
+      <w:r>
+        <w:t xml:space="preserve"> taken after departure.  To determine these codes the timetable is examined and if two services have the same location listed </w:t>
+      </w:r>
+      <w:r>
+        <w:t xml:space="preserve">at any time </w:t>
+      </w:r>
+      <w:r>
+        <w:t xml:space="preserve">before the arrival location </w:t>
+      </w:r>
+      <w:r>
+        <w:t>(but after a change of direction if there is one) th</w:t>
+      </w:r>
+      <w:r>
+        <w:t xml:space="preserve">en they are allocated the same approach code.  Similarly for departures - if two services have the same location listed after the departure location </w:t>
+      </w:r>
+      <w:r>
+        <w:t xml:space="preserve">(but before a change of direction if there is one) </w:t>
+      </w:r>
+      <w:r>
+        <w:t>then they are allocated the same exit code.</w:t>
+      </w:r>
+      <w:r>
+        <w:t xml:space="preserve">  </w:t>
+      </w:r>
+      <w:r>
+        <w:t xml:space="preserve">However this system isn't perfect.  If there are two routes from a location to another location, where one service takes one route and another the other, then they will have the same approach code but will approach from different directions.  The same applies for departures and exit codes.  More likely is where two services approach from the same direction but one stops at locations on the way whereas the other doesn't.  In such cases there might well not be a common location listed in </w:t>
+      </w:r>
+      <w:r>
+        <w:t xml:space="preserve">each service's </w:t>
+      </w:r>
+      <w:r>
+        <w:t xml:space="preserve">timetable prior to the arrival location, and they will be allocated different approach codes </w:t>
+      </w:r>
+      <w:r>
+        <w:t xml:space="preserve">even though </w:t>
+      </w:r>
+      <w:r>
+        <w:t>the</w:t>
+      </w:r>
+      <w:r>
+        <w:t xml:space="preserve">ir approach </w:t>
+      </w:r>
+      <w:r>
+        <w:t xml:space="preserve">direction </w:t>
+      </w:r>
+      <w:r>
+        <w:t>is the same</w:t>
+      </w:r>
+      <w:r>
+        <w:t xml:space="preserve">.  The same applies for </w:t>
+      </w:r>
+      <w:r>
         <w:lastRenderedPageBreak/>
-        <w:t xml:space="preserve">To help highlight </w:t>
-      </w:r>
-      <w:r>
-        <w:t>these situation</w:t>
-      </w:r>
-      <w:r>
-        <w:t>s</w:t>
-      </w:r>
-      <w:r>
-        <w:t xml:space="preserve"> the timetable editor includes a</w:t>
-      </w:r>
-      <w:r>
-        <w:t>n analysis facility, accessed</w:t>
+        <w:t>departures and exit codes.</w:t>
+      </w:r>
+      <w:r>
+        <w:t xml:space="preserve">  </w:t>
+      </w:r>
+      <w:r>
+        <w:t>These c</w:t>
+      </w:r>
+      <w:r>
+        <w:t xml:space="preserve">odes are </w:t>
+      </w:r>
+      <w:r>
+        <w:t xml:space="preserve">particularly </w:t>
+      </w:r>
+      <w:r>
+        <w:t xml:space="preserve">valuable in cases where there are stations with only two platforms that serve 'up' and 'down' directions.  In these cases where services have different approach or exit codes then </w:t>
+      </w:r>
+      <w:r>
+        <w:t xml:space="preserve">the risk of </w:t>
+      </w:r>
+      <w:r>
+        <w:t xml:space="preserve">conflict can normally be dismissed, and often there are many such stations.  Potential problems are more likely at large stations served </w:t>
+      </w:r>
+      <w:r>
+        <w:t>by</w:t>
+      </w:r>
+      <w:r>
+        <w:t xml:space="preserve"> several different </w:t>
+      </w:r>
+      <w:r>
+        <w:t>routes</w:t>
+      </w:r>
+      <w:r>
+        <w:t xml:space="preserve">.  Different codes will be given for services arriving from different </w:t>
+      </w:r>
+      <w:r>
+        <w:t>routes</w:t>
+      </w:r>
+      <w:r>
+        <w:t xml:space="preserve">, though trains </w:t>
+      </w:r>
+      <w:r>
+        <w:t xml:space="preserve">from these routes </w:t>
+      </w:r>
+      <w:r>
+        <w:t>might arrive at the same side of the st</w:t>
+      </w:r>
+      <w:r>
+        <w:t>ation.  To offset the risk of conflict these stations normally have plenty of platforms to accommodate trains arriving at the same time at the same side of the station.</w:t>
+      </w:r>
+    </w:p>
+    <w:p/>
+    <w:p>
+      <w:r>
+        <w:t xml:space="preserve">Although the analyses look complex, especially for complex railways and/or intense services, they will become easier to use with a bit of practice.  Users will be familiar with their own railways and will soon recognise locations and times when real conflicts are possible, and quickly narrow down areas for </w:t>
+      </w:r>
+      <w:r>
+        <w:t xml:space="preserve">more </w:t>
+      </w:r>
+      <w:r>
+        <w:t>detailed examination accordingly.</w:t>
+      </w:r>
+      <w:r>
+        <w:t xml:space="preserve">  To help identify quickly likely points of conflict for arrivals and departures asterisks are placed before location names where the number of same approach or exit codes is equal to or greater than the number of platforms.  Also for trains at locations asterisks are similarly placed where the number of trains exceeds the number of platforms.  Asterisk entries may not in fact represent conflicts when there is room for more than one train at a platform.</w:t>
+      </w:r>
+    </w:p>
+    <w:p/>
+    <w:p>
+      <w:r>
+        <w:t>An important point to note is that approach and exit codes apply only for services listed at a particular location within a particular time range - i.e. those that are listed on the same line.  They do not have a universal meaning.  Code A on one line might relate to one approach direction and code A on another line to a completely different approach direction</w:t>
+      </w:r>
+      <w:r>
+        <w:t xml:space="preserve"> - s</w:t>
+      </w:r>
+      <w:r>
+        <w:t>imilarly</w:t>
       </w:r>
       <w:r>
         <w:t xml:space="preserve"> </w:t>
       </w:r>
       <w:r>
-        <w:t xml:space="preserve">by clicking the </w:t>
-      </w:r>
-      <w:r>
-        <w:t>'Conflict Analysis' button</w:t>
-      </w:r>
-      <w:r>
-        <w:t xml:space="preserve"> at the top </w:t>
-      </w:r>
-      <w:r>
-        <w:t xml:space="preserve">of the editor </w:t>
-      </w:r>
-      <w:r>
-        <w:t>next to the 'Timetable start time' box.</w:t>
-      </w:r>
-      <w:r>
-        <w:t xml:space="preserve">  This is available when a railway </w:t>
-      </w:r>
-      <w:r>
-        <w:t>ha</w:t>
-      </w:r>
-      <w:r>
-        <w:t xml:space="preserve">s </w:t>
-      </w:r>
-      <w:r>
-        <w:t xml:space="preserve">been </w:t>
-      </w:r>
-      <w:r>
-        <w:t>loaded</w:t>
-      </w:r>
-      <w:r>
-        <w:t xml:space="preserve"> and</w:t>
-      </w:r>
-      <w:r>
-        <w:t xml:space="preserve"> its timetable opened in the editor and validated.</w:t>
+        <w:t>for exit codes.  In fact it will be seen that the first service at any location is always allocated code A, both for arrivals and departures.</w:t>
       </w:r>
     </w:p>
     <w:p/>
     <w:p>
       <w:r>
-        <w:t xml:space="preserve">Analyses are provided only for timetabled trains.  </w:t>
-      </w:r>
-      <w:r>
-        <w:t>No analysis is possible for t</w:t>
-      </w:r>
-      <w:r>
-        <w:t>rains that start under signaller control.</w:t>
+        <w:t>The direction analysis is more detailed than that carried out during timetable validation, when attention is drawn to one or more locations listed in a service without a change of direction between them.  The direction analysis extends this by examining all services from initial creation to finish, including all changes of service (including shuttles), splits and joins.  In this way a missing change of direction will be highlighted when the same location appears twice without a change of direction between them even when the locations appear in different services.</w:t>
+      </w:r>
+      <w:r>
+        <w:t xml:space="preserve">  Similarly </w:t>
+      </w:r>
+      <w:r>
+        <w:t>questionable</w:t>
+      </w:r>
+      <w:r>
+        <w:t xml:space="preserve"> changes of direction are highlighted where there are no locations on either side with the same name.  As for the other analyses it isn't perfect.  Linked services that are routed round a loop will have missing changes of direction highlighted even though the route is correct.  Also trains that enter a terminal station using one route</w:t>
+      </w:r>
+      <w:r>
+        <w:t>, perhaps from a siding or depot</w:t>
+      </w:r>
+      <w:r>
+        <w:t xml:space="preserve">, change direction </w:t>
+      </w:r>
+      <w:r>
+        <w:t xml:space="preserve">and </w:t>
+      </w:r>
+      <w:r>
+        <w:t>then leave on a different route</w:t>
+      </w:r>
+      <w:r>
+        <w:t>,</w:t>
+      </w:r>
+      <w:r>
+        <w:t xml:space="preserve"> will have the direction change flagged as potentially unnecessary because there are no locations either side with the same name, though the movements are legitimate.  The aim is to highlight potential errors so they can be examined and either dismissed if they aren't errors, or corrected if they are.</w:t>
+      </w:r>
+      <w:r>
+        <w:t xml:space="preserve">  The facing direction analysis examines the starting direction of a train on creation</w:t>
+      </w:r>
+      <w:r>
+        <w:t>.  Trains facing buffers with no location before or at the buffers will be listed as potential errors.</w:t>
       </w:r>
     </w:p>
     <w:p/>
     <w:p>
       <w:r>
-        <w:t>Clicking th</w:t>
-      </w:r>
-      <w:r>
-        <w:t>e</w:t>
-      </w:r>
-      <w:r>
-        <w:t xml:space="preserve"> button opens a new panel with options to analyse arrivals, departures, trains at locations</w:t>
-      </w:r>
-      <w:r>
-        <w:t xml:space="preserve"> and </w:t>
-      </w:r>
-      <w:r>
-        <w:t>directions</w:t>
-      </w:r>
-      <w:r>
-        <w:t>.  Arrivals and departures each include a box to specify the</w:t>
-      </w:r>
-      <w:r>
-        <w:t xml:space="preserve"> number of minutes within which </w:t>
-      </w:r>
-      <w:r>
-        <w:t>scheduled arrivals or departures will be listed.</w:t>
-      </w:r>
-      <w:r>
-        <w:t xml:space="preserve">  </w:t>
-      </w:r>
-      <w:r>
-        <w:t xml:space="preserve">The arrival analysis lists events when two or more services are scheduled to arrive at </w:t>
-      </w:r>
-      <w:r>
-        <w:t xml:space="preserve">or pass </w:t>
-      </w:r>
-      <w:r>
-        <w:t>a location within the number of minutes specified</w:t>
-      </w:r>
-      <w:r>
-        <w:t xml:space="preserve"> (0 minutes represents simultaneous arrival)</w:t>
-      </w:r>
-      <w:r>
-        <w:t>.  In each case relevant locations are listed in alphabetical order with the number of platforms at the location and the number of trains arriving</w:t>
-      </w:r>
-      <w:r>
-        <w:t xml:space="preserve"> or passing</w:t>
-      </w:r>
-      <w:r>
-        <w:t xml:space="preserve">, followed by the services involved </w:t>
-      </w:r>
-      <w:r>
-        <w:t>with</w:t>
-      </w:r>
-      <w:r>
-        <w:t xml:space="preserve"> </w:t>
-      </w:r>
-      <w:r>
-        <w:t xml:space="preserve">a </w:t>
-      </w:r>
-      <w:r>
-        <w:t>repeat number if appropriate, the time that the service is due to arrive</w:t>
-      </w:r>
-      <w:r>
-        <w:t xml:space="preserve"> or pass</w:t>
-      </w:r>
-      <w:r>
-        <w:t>, and an approach code - explained later</w:t>
-      </w:r>
-      <w:r>
-        <w:t>.</w:t>
-      </w:r>
-      <w:r>
-        <w:t xml:space="preserve">  Departure analysis is similar.  </w:t>
-      </w:r>
-      <w:r>
-        <w:t>The service repeat number together with the first service reference (</w:t>
-      </w:r>
-      <w:proofErr w:type="spellStart"/>
-      <w:r>
-        <w:t>headcode</w:t>
-      </w:r>
-      <w:proofErr w:type="spellEnd"/>
-      <w:r>
-        <w:t xml:space="preserve"> + prefix if present) is given for ease of comparison with the entry in the timetable editor.  </w:t>
-      </w:r>
-      <w:r>
-        <w:t xml:space="preserve">For </w:t>
-      </w:r>
-      <w:r>
-        <w:t xml:space="preserve">two or more </w:t>
-      </w:r>
-      <w:r>
-        <w:t xml:space="preserve">trains at </w:t>
-      </w:r>
-      <w:r>
-        <w:t>a location</w:t>
-      </w:r>
-      <w:r>
-        <w:t xml:space="preserve"> the relevant services are listed together with the time at which they are </w:t>
-      </w:r>
-      <w:r>
-        <w:t>there</w:t>
-      </w:r>
-      <w:r>
-        <w:t xml:space="preserve"> at the same time.</w:t>
-      </w:r>
-      <w:r>
-        <w:t xml:space="preserve">  Direction analysis examines train facing directions on creation and missing or </w:t>
-      </w:r>
-      <w:r>
-        <w:t>questionable</w:t>
-      </w:r>
-      <w:r>
-        <w:t xml:space="preserve"> changes of direction during operation.</w:t>
+        <w:t>It will be seen that some potential errors are listed twice or more where they occur before one or more service splits.  This is because the service that splits to another service and continues is listed, and the services that represent each split service are listed separately.  In these cases there won't be as many potential errors as appear at first sight.</w:t>
       </w:r>
     </w:p>
     <w:p/>
     <w:p>
       <w:r>
-        <w:t>The analyses are written to a file that is saved in the 'Formatted timetables' folder.  It is in comma separated variable (.csv) form</w:t>
-      </w:r>
-      <w:r>
-        <w:t>at</w:t>
-      </w:r>
-      <w:r>
-        <w:t xml:space="preserve"> so that it can be opened using a spreadsheet program such as Microsoft's Excel.  If used with Excel an oddity </w:t>
-      </w:r>
-      <w:r>
-        <w:t xml:space="preserve">to be aware of </w:t>
-      </w:r>
-      <w:r>
-        <w:t xml:space="preserve">is that any service of the form </w:t>
-      </w:r>
-      <w:proofErr w:type="spellStart"/>
-      <w:r>
-        <w:t>nEnn</w:t>
-      </w:r>
-      <w:proofErr w:type="spellEnd"/>
-      <w:r>
-        <w:t xml:space="preserve"> </w:t>
-      </w:r>
-      <w:r>
-        <w:t>where 'n' represents a digit, e.</w:t>
-      </w:r>
-      <w:r>
-        <w:t>g</w:t>
-      </w:r>
-      <w:r>
-        <w:t>.</w:t>
-      </w:r>
-      <w:r>
-        <w:t xml:space="preserve"> 4E23, will be listed as </w:t>
-      </w:r>
-      <w:r>
-        <w:t xml:space="preserve">4.00E+23 because Excel </w:t>
-      </w:r>
-      <w:r>
-        <w:t>interprets</w:t>
-      </w:r>
-      <w:r>
-        <w:t xml:space="preserve"> it as a number in scientific notation.  </w:t>
-      </w:r>
-      <w:r>
-        <w:t>The same happens if it is entered in quotes or the cell is formatted as text.  Excel seems to insist that regardless of any cell format anything that looks like a number is a number!  The only way to make it display correctly seems to be to add a single inverted comma ( ' ) before the entry, after which it displays as it should with a small green triangle that warns of the presence of this inverted comma.  However once aware of this effect it is relatively easy to interpret the display as the appropriate service</w:t>
-      </w:r>
-      <w:r>
-        <w:t xml:space="preserve"> without </w:t>
-      </w:r>
-      <w:r>
-        <w:t xml:space="preserve">making </w:t>
-      </w:r>
-      <w:r>
-        <w:t>any change</w:t>
-      </w:r>
-      <w:r>
-        <w:t>.</w:t>
+        <w:lastRenderedPageBreak/>
+        <w:t>After a</w:t>
+      </w:r>
+      <w:r>
+        <w:t>ny</w:t>
+      </w:r>
+      <w:r>
+        <w:t xml:space="preserve"> correction</w:t>
+      </w:r>
+      <w:r>
+        <w:t>s have been</w:t>
+      </w:r>
+      <w:r>
+        <w:t xml:space="preserve"> made as a result of examining the direction analysis</w:t>
+      </w:r>
+      <w:r>
+        <w:t xml:space="preserve"> it is best to run the analysis again to reveal any other potential errors that were masked earlier.</w:t>
       </w:r>
     </w:p>
     <w:p/>
     <w:p>
       <w:r>
-        <w:t>Approach codes normally relate to the direction from which a train approaches a location, and, for departures, exit codes normally relate to the direction</w:t>
-      </w:r>
-      <w:r>
-        <w:t xml:space="preserve"> taken after departure.  To determine these codes the timetable is examined and if two services have the same location listed </w:t>
-      </w:r>
-      <w:r>
-        <w:t xml:space="preserve">at any time </w:t>
-      </w:r>
-      <w:r>
-        <w:t xml:space="preserve">before the arrival location </w:t>
-      </w:r>
-      <w:r>
-        <w:t>(but after a change of direction if there is one) th</w:t>
-      </w:r>
-      <w:r>
-        <w:t xml:space="preserve">en they are allocated the same approach code.  Similarly for departures - if two services have the same location listed after the departure location </w:t>
-      </w:r>
-      <w:r>
-        <w:t xml:space="preserve">(but before a change of direction if there is one) </w:t>
-      </w:r>
-      <w:r>
-        <w:t>then they are allocated the same exit code.</w:t>
-      </w:r>
-      <w:r>
-        <w:t xml:space="preserve">  </w:t>
-      </w:r>
-      <w:r>
-        <w:t xml:space="preserve">However this system isn't perfect.  If there are two routes from a location to another location, where one service takes one route and another the other, then they will have the same approach code but will approach from different directions.  The same applies for departures and exit codes.  More likely is where two services approach from the same direction but one stops at locations on the way whereas the other doesn't.  In such cases there might well not be a common location listed in </w:t>
-      </w:r>
-      <w:r>
-        <w:t xml:space="preserve">each service's </w:t>
-      </w:r>
-      <w:r>
-        <w:t xml:space="preserve">timetable prior to the arrival location, and they will be allocated different approach codes </w:t>
-      </w:r>
-      <w:r>
-        <w:t xml:space="preserve">even though </w:t>
-      </w:r>
-      <w:r>
-        <w:t>the</w:t>
-      </w:r>
-      <w:r>
-        <w:t xml:space="preserve">ir approach </w:t>
-      </w:r>
-      <w:r>
-        <w:t xml:space="preserve">direction </w:t>
-      </w:r>
-      <w:r>
-        <w:t>is the same</w:t>
-      </w:r>
-      <w:r>
-        <w:t>.  The same applies for departures and exit codes.</w:t>
-      </w:r>
-      <w:r>
-        <w:t xml:space="preserve">  </w:t>
-      </w:r>
-      <w:r>
-        <w:t>These c</w:t>
-      </w:r>
-      <w:r>
-        <w:t xml:space="preserve">odes are </w:t>
-      </w:r>
-      <w:r>
-        <w:t xml:space="preserve">particularly </w:t>
-      </w:r>
-      <w:r>
-        <w:t xml:space="preserve">valuable in cases where there are stations with only two platforms that serve 'up' and 'down' directions.  In these cases where services have different approach or exit codes then </w:t>
-      </w:r>
-      <w:r>
-        <w:t xml:space="preserve">the risk of </w:t>
-      </w:r>
-      <w:r>
-        <w:t xml:space="preserve">conflict can normally be dismissed, and often </w:t>
-      </w:r>
-      <w:r>
-        <w:lastRenderedPageBreak/>
-        <w:t xml:space="preserve">there are many such stations.  Potential problems are more likely at large stations served </w:t>
-      </w:r>
-      <w:r>
-        <w:t>by</w:t>
-      </w:r>
-      <w:r>
-        <w:t xml:space="preserve"> several different </w:t>
-      </w:r>
-      <w:r>
-        <w:t>routes</w:t>
-      </w:r>
-      <w:r>
-        <w:t xml:space="preserve">.  Different codes will be given for services arriving from different </w:t>
-      </w:r>
-      <w:r>
-        <w:t>routes</w:t>
-      </w:r>
-      <w:r>
-        <w:t xml:space="preserve">, though trains </w:t>
-      </w:r>
-      <w:r>
-        <w:t xml:space="preserve">from these routes </w:t>
-      </w:r>
-      <w:r>
-        <w:t>might arrive at the same side of the st</w:t>
-      </w:r>
-      <w:r>
-        <w:t>ation.  To offset the risk of conflict these stations normally have plenty of platforms to accommodate trains arriving at the same time at the same side of the station.</w:t>
-      </w:r>
-    </w:p>
-    <w:p/>
-    <w:p>
-      <w:r>
-        <w:t xml:space="preserve">Although the analyses look complex, especially for complex railways and/or intense services, they will become easier to use with a bit of practice.  Users will be familiar with their own railways and will soon recognise locations and times when real conflicts are possible, and quickly narrow down areas for </w:t>
-      </w:r>
-      <w:r>
-        <w:t xml:space="preserve">more </w:t>
-      </w:r>
-      <w:r>
-        <w:t>detailed examination accordingly.</w:t>
-      </w:r>
-      <w:r>
-        <w:t xml:space="preserve">  To help identify quickly likely points of conflict for arrivals and departures asterisks are placed before location names where the number of same approach or exit codes is equal to or greater than the number of platforms.  Also for trains at locations asterisks are similarly placed where the number of trains exceeds the number of platforms.  Asterisk entries may not in fact represent conflicts when there is room for more than one train at a platform.</w:t>
-      </w:r>
-    </w:p>
-    <w:p/>
-    <w:p>
-      <w:r>
-        <w:t>An important point to note is that approach and exit codes apply only for services listed at a particular location within a particular time range - i.e. those that are listed on the same line.  They do not have a universal meaning.  Code A on one line might relate to one approach direction and code A on another line to a completely different approach direction</w:t>
-      </w:r>
-      <w:r>
-        <w:t xml:space="preserve"> - s</w:t>
-      </w:r>
-      <w:r>
-        <w:t>imilarly</w:t>
-      </w:r>
-      <w:r>
-        <w:t xml:space="preserve"> </w:t>
-      </w:r>
-      <w:r>
-        <w:t>for exit codes.  In fact it will be seen that the first service at any location is always allocated code A, both for arrivals and departures.</w:t>
-      </w:r>
-    </w:p>
-    <w:p/>
-    <w:p>
-      <w:r>
-        <w:t>The direction analysis is more detailed than that carried out during timetable validation, when attention is drawn to one or more locations listed in a service without a change of direction between them.  The direction analysis extends this by examining all services from initial creation to finish, including all changes of service (including shuttles), splits and joins.  In this way a missing change of direction will be highlighted when the same location appears twice without a change of direction between them even when the locations appear in different services.</w:t>
-      </w:r>
-      <w:r>
-        <w:t xml:space="preserve">  Similarly </w:t>
-      </w:r>
-      <w:r>
-        <w:t>questionable</w:t>
-      </w:r>
-      <w:r>
-        <w:t xml:space="preserve"> changes of direction are highlighted where there are no locations on either side with the same name.  As for the other analyses it isn't perfect.  Linked services that are routed round a loop will have missing changes of direction highlighted even though the route is correct.  Also trains that enter a terminal station using one route</w:t>
-      </w:r>
-      <w:r>
-        <w:t>, perhaps from a siding or depot</w:t>
-      </w:r>
-      <w:r>
-        <w:t xml:space="preserve">, change direction </w:t>
-      </w:r>
-      <w:r>
-        <w:t xml:space="preserve">and </w:t>
-      </w:r>
-      <w:r>
-        <w:t>then leave on a different route</w:t>
-      </w:r>
-      <w:r>
-        <w:t>,</w:t>
-      </w:r>
-      <w:r>
-        <w:t xml:space="preserve"> will have the direction change flagged as potentially unnecessary because there are no locations either side with the same name, though the movements are legitimate.  The aim is to highlight potential errors so they can be examined and either dismissed if they aren't errors, or corrected if they are.</w:t>
-      </w:r>
-      <w:r>
-        <w:t xml:space="preserve">  The facing direction analysis examines the starting direction of a train on creation</w:t>
-      </w:r>
-      <w:r>
-        <w:t>.  Trains facing buffers with no location before or at the buffers will be listed as potential errors.</w:t>
-      </w:r>
-    </w:p>
-    <w:p/>
-    <w:p>
-      <w:r>
-        <w:t>It will be seen that some potential errors are listed twice or more where they occur before one or more service splits.  This is because the service that splits to another service and continues is listed, and the services that represent each split service are listed separately.  In these cases there won't be as many potential errors as appear at first sight.</w:t>
-      </w:r>
-    </w:p>
-    <w:p/>
-    <w:p>
-      <w:r>
-        <w:t>After a</w:t>
-      </w:r>
-      <w:r>
-        <w:t>ny</w:t>
-      </w:r>
-      <w:r>
-        <w:t xml:space="preserve"> correction</w:t>
-      </w:r>
-      <w:r>
-        <w:t>s have been</w:t>
-      </w:r>
-      <w:r>
-        <w:t xml:space="preserve"> made as a result of examining the direction analysis</w:t>
-      </w:r>
-      <w:r>
-        <w:t xml:space="preserve"> it is best to run the analysis again to reveal any other potential errors that were masked earlier.</w:t>
-      </w:r>
-    </w:p>
-    <w:p/>
-    <w:p>
-      <w:r>
-        <w:lastRenderedPageBreak/>
         <w:t>S</w:t>
       </w:r>
       <w:r>
@@ -40524,7 +40541,7 @@
         <w:rStyle w:val="PageNumber"/>
         <w:noProof/>
       </w:rPr>
-      <w:t>15</w:t>
+      <w:t>2</w:t>
     </w:r>
     <w:r>
       <w:rPr>
@@ -41655,7 +41672,7 @@
 </file>
 
 <file path=customXml/itemProps1.xml><?xml version="1.0" encoding="utf-8"?>
-<ds:datastoreItem xmlns:ds="http://schemas.openxmlformats.org/officeDocument/2006/customXml" ds:itemID="{6E6348C7-BBA4-451A-846C-C621C9D00BE1}">
+<ds:datastoreItem xmlns:ds="http://schemas.openxmlformats.org/officeDocument/2006/customXml" ds:itemID="{901731F8-7985-464E-83B8-F15F74C279A9}">
   <ds:schemaRefs>
     <ds:schemaRef ds:uri="http://schemas.openxmlformats.org/officeDocument/2006/bibliography"/>
   </ds:schemaRefs>

</xml_diff>

<commit_message>
Made coasting behaviour for failed trains more realistic in response to Albie Vowles' email of 22/12/23 + updated on-screen help & added date to manual
</commit_message>
<xml_diff>
--- a/Help_Files/Manual v2.18.0.docx
+++ b/Help_Files/Manual v2.18.0.docx
@@ -309,10 +309,7 @@
         <w:t xml:space="preserve">Revised </w:t>
       </w:r>
       <w:r>
-        <w:rPr>
-          <w:i/>
-        </w:rPr>
-        <w:t>[Date]</w:t>
+        <w:t>January 2024</w:t>
       </w:r>
       <w:r>
         <w:t xml:space="preserve"> f</w:t>
@@ -341,6 +338,8 @@
       <w:r>
         <w:t>0</w:t>
       </w:r>
+      <w:bookmarkStart w:id="0" w:name="_GoBack"/>
+      <w:bookmarkEnd w:id="0"/>
     </w:p>
     <w:p>
       <w:r>
@@ -1906,8 +1905,6 @@
       <w:r>
         <w:t>6</w:t>
       </w:r>
-      <w:bookmarkStart w:id="0" w:name="_GoBack"/>
-      <w:bookmarkEnd w:id="0"/>
     </w:p>
     <w:p>
       <w:r>
@@ -40541,7 +40538,7 @@
         <w:rStyle w:val="PageNumber"/>
         <w:noProof/>
       </w:rPr>
-      <w:t>2</w:t>
+      <w:t>53</w:t>
     </w:r>
     <w:r>
       <w:rPr>
@@ -41672,7 +41669,7 @@
 </file>
 
 <file path=customXml/itemProps1.xml><?xml version="1.0" encoding="utf-8"?>
-<ds:datastoreItem xmlns:ds="http://schemas.openxmlformats.org/officeDocument/2006/customXml" ds:itemID="{901731F8-7985-464E-83B8-F15F74C279A9}">
+<ds:datastoreItem xmlns:ds="http://schemas.openxmlformats.org/officeDocument/2006/customXml" ds:itemID="{A3EE3684-6D6E-4AB4-9002-A2A4F6AED7E4}">
   <ds:schemaRefs>
     <ds:schemaRef ds:uri="http://schemas.openxmlformats.org/officeDocument/2006/bibliography"/>
   </ds:schemaRefs>

</xml_diff>

<commit_message>
Updated Doxy files, added pdf version of manual, and made a few minor comment changes in code
</commit_message>
<xml_diff>
--- a/Help_Files/Manual v2.18.0.docx
+++ b/Help_Files/Manual v2.18.0.docx
@@ -338,8 +338,6 @@
       <w:r>
         <w:t>0</w:t>
       </w:r>
-      <w:bookmarkStart w:id="0" w:name="_GoBack"/>
-      <w:bookmarkEnd w:id="0"/>
     </w:p>
     <w:p>
       <w:r>
@@ -24077,6 +24075,8 @@
         </w:rPr>
         <w:t xml:space="preserve"> the timetable editor</w:t>
       </w:r>
+      <w:bookmarkStart w:id="0" w:name="_GoBack"/>
+      <w:bookmarkEnd w:id="0"/>
     </w:p>
     <w:p/>
     <w:p>
@@ -40538,7 +40538,7 @@
         <w:rStyle w:val="PageNumber"/>
         <w:noProof/>
       </w:rPr>
-      <w:t>53</w:t>
+      <w:t>33</w:t>
     </w:r>
     <w:r>
       <w:rPr>
@@ -40604,7 +40604,7 @@
             <w:noProof/>
             <w:color w:val="FFFFFF" w:themeColor="background1"/>
           </w:rPr>
-          <w:t>1</w:t>
+          <w:t>54</w:t>
         </w:r>
         <w:r>
           <w:rPr>
@@ -41669,7 +41669,7 @@
 </file>
 
 <file path=customXml/itemProps1.xml><?xml version="1.0" encoding="utf-8"?>
-<ds:datastoreItem xmlns:ds="http://schemas.openxmlformats.org/officeDocument/2006/customXml" ds:itemID="{A3EE3684-6D6E-4AB4-9002-A2A4F6AED7E4}">
+<ds:datastoreItem xmlns:ds="http://schemas.openxmlformats.org/officeDocument/2006/customXml" ds:itemID="{6B46A3E1-345A-45C3-9391-72472F91E090}">
   <ds:schemaRefs>
     <ds:schemaRef ds:uri="http://schemas.openxmlformats.org/officeDocument/2006/bibliography"/>
   </ds:schemaRefs>

</xml_diff>